<commit_message>
create 1 file and update 6 files
</commit_message>
<xml_diff>
--- a/Atestat_Blaga.docx
+++ b/Atestat_Blaga.docx
@@ -1924,7 +1924,13 @@
         <w:pStyle w:val="NormalCustom"/>
       </w:pPr>
       <w:r>
-        <w:t xml:space="preserve">Pagina Acasă (index.html) reprezintă punctul central al atestatului, furnizând nu doar informații generale, ci și detalii ample despre subiectul atestatului. În plus, este un portal introductiv către România, oferind o vedere cuprinzătoare a țării noastre. Aici vei găsi o gamă variată de informații esențiale, precum și o hartă interactivă </w:t>
+        <w:t xml:space="preserve">Pagina Acasă (index.html) reprezintă punctul central al atestatului, furnizând nu doar informații generale, ci și detalii ample despre subiectul atestatului. În plus, este un portal introductiv către România, oferind o vedere cuprinzătoare a țării noastre. Aici vei găsi o gamă variată de informații esențiale, precum </w:t>
+      </w:r>
+      <w:r>
+        <w:t xml:space="preserve">imnul României </w:t>
+      </w:r>
+      <w:r>
+        <w:t xml:space="preserve">și o hartă interactivă </w:t>
       </w:r>
       <w:proofErr w:type="spellStart"/>
       <w:r>
@@ -1941,14 +1947,11 @@
         <w:ind w:firstLine="0"/>
       </w:pPr>
       <w:r>
-        <w:rPr>
-          <w:noProof/>
-        </w:rPr>
         <w:drawing>
-          <wp:inline distT="0" distB="0" distL="0" distR="0" wp14:anchorId="3DCBC8E4" wp14:editId="472A48D2">
+          <wp:inline distT="0" distB="0" distL="0" distR="0" wp14:anchorId="27D7C76D" wp14:editId="52D62359">
             <wp:extent cx="5943600" cy="3343275"/>
-            <wp:effectExtent l="0" t="0" r="0" b="9525"/>
-            <wp:docPr id="398452837" name="Picture 1"/>
+            <wp:effectExtent l="57150" t="57150" r="95250" b="123825"/>
+            <wp:docPr id="1199453101" name="Picture 1"/>
             <wp:cNvGraphicFramePr>
               <a:graphicFrameLocks xmlns:a="http://schemas.openxmlformats.org/drawingml/2006/main" noChangeAspect="1"/>
             </wp:cNvGraphicFramePr>
@@ -1983,9 +1986,20 @@
                       <a:avLst/>
                     </a:prstGeom>
                     <a:noFill/>
-                    <a:ln>
-                      <a:noFill/>
+                    <a:ln w="19050">
+                      <a:solidFill>
+                        <a:schemeClr val="tx1">
+                          <a:alpha val="50000"/>
+                        </a:schemeClr>
+                      </a:solidFill>
                     </a:ln>
+                    <a:effectLst>
+                      <a:outerShdw blurRad="50800" dist="38100" dir="2700000" algn="tl" rotWithShape="0">
+                        <a:prstClr val="black">
+                          <a:alpha val="40000"/>
+                        </a:prstClr>
+                      </a:outerShdw>
+                    </a:effectLst>
                   </pic:spPr>
                 </pic:pic>
               </a:graphicData>
@@ -2182,9 +2196,9 @@
           <w:noProof/>
         </w:rPr>
         <w:drawing>
-          <wp:inline distT="0" distB="0" distL="0" distR="0" wp14:anchorId="474EA8B1" wp14:editId="53FE33A3">
+          <wp:inline distT="0" distB="0" distL="0" distR="0" wp14:anchorId="474EA8B1" wp14:editId="3CC66567">
             <wp:extent cx="5943600" cy="3343275"/>
-            <wp:effectExtent l="0" t="0" r="0" b="9525"/>
+            <wp:effectExtent l="57150" t="57150" r="95250" b="123825"/>
             <wp:docPr id="536509118" name="Picture 2"/>
             <wp:cNvGraphicFramePr>
               <a:graphicFrameLocks xmlns:a="http://schemas.openxmlformats.org/drawingml/2006/main" noChangeAspect="1"/>
@@ -2220,9 +2234,20 @@
                       <a:avLst/>
                     </a:prstGeom>
                     <a:noFill/>
-                    <a:ln>
-                      <a:noFill/>
+                    <a:ln w="19050">
+                      <a:solidFill>
+                        <a:schemeClr val="tx1">
+                          <a:alpha val="50000"/>
+                        </a:schemeClr>
+                      </a:solidFill>
                     </a:ln>
+                    <a:effectLst>
+                      <a:outerShdw blurRad="50800" dist="38100" dir="2700000" algn="tl" rotWithShape="0">
+                        <a:prstClr val="black">
+                          <a:alpha val="40000"/>
+                        </a:prstClr>
+                      </a:outerShdw>
+                    </a:effectLst>
                   </pic:spPr>
                 </pic:pic>
               </a:graphicData>
@@ -2305,9 +2330,9 @@
           <w:noProof/>
         </w:rPr>
         <w:drawing>
-          <wp:inline distT="0" distB="0" distL="0" distR="0" wp14:anchorId="0469BB95" wp14:editId="486D9CC9">
+          <wp:inline distT="0" distB="0" distL="0" distR="0" wp14:anchorId="0469BB95" wp14:editId="510149FF">
             <wp:extent cx="5943600" cy="3343275"/>
-            <wp:effectExtent l="0" t="0" r="0" b="9525"/>
+            <wp:effectExtent l="57150" t="57150" r="95250" b="123825"/>
             <wp:docPr id="1770397227" name="Picture 3"/>
             <wp:cNvGraphicFramePr>
               <a:graphicFrameLocks xmlns:a="http://schemas.openxmlformats.org/drawingml/2006/main" noChangeAspect="1"/>
@@ -2343,9 +2368,20 @@
                       <a:avLst/>
                     </a:prstGeom>
                     <a:noFill/>
-                    <a:ln>
-                      <a:noFill/>
+                    <a:ln w="19050">
+                      <a:solidFill>
+                        <a:schemeClr val="tx1">
+                          <a:alpha val="50000"/>
+                        </a:schemeClr>
+                      </a:solidFill>
                     </a:ln>
+                    <a:effectLst>
+                      <a:outerShdw blurRad="50800" dist="38100" dir="2700000" algn="tl" rotWithShape="0">
+                        <a:prstClr val="black">
+                          <a:alpha val="40000"/>
+                        </a:prstClr>
+                      </a:outerShdw>
+                    </a:effectLst>
                   </pic:spPr>
                 </pic:pic>
               </a:graphicData>
@@ -2435,9 +2471,9 @@
           <w:noProof/>
         </w:rPr>
         <w:drawing>
-          <wp:inline distT="0" distB="0" distL="0" distR="0" wp14:anchorId="7595C2BB" wp14:editId="3331F070">
+          <wp:inline distT="0" distB="0" distL="0" distR="0" wp14:anchorId="7595C2BB" wp14:editId="36F8A0C1">
             <wp:extent cx="5943600" cy="3343275"/>
-            <wp:effectExtent l="0" t="0" r="0" b="9525"/>
+            <wp:effectExtent l="57150" t="57150" r="95250" b="123825"/>
             <wp:docPr id="1215186837" name="Picture 4"/>
             <wp:cNvGraphicFramePr>
               <a:graphicFrameLocks xmlns:a="http://schemas.openxmlformats.org/drawingml/2006/main" noChangeAspect="1"/>
@@ -2473,9 +2509,20 @@
                       <a:avLst/>
                     </a:prstGeom>
                     <a:noFill/>
-                    <a:ln>
-                      <a:noFill/>
+                    <a:ln w="19050">
+                      <a:solidFill>
+                        <a:schemeClr val="tx1">
+                          <a:alpha val="50000"/>
+                        </a:schemeClr>
+                      </a:solidFill>
                     </a:ln>
+                    <a:effectLst>
+                      <a:outerShdw blurRad="50800" dist="38100" dir="2700000" algn="tl" rotWithShape="0">
+                        <a:prstClr val="black">
+                          <a:alpha val="40000"/>
+                        </a:prstClr>
+                      </a:outerShdw>
+                    </a:effectLst>
                   </pic:spPr>
                 </pic:pic>
               </a:graphicData>
@@ -3269,7 +3316,6 @@
   <w:style w:type="character" w:default="1" w:styleId="DefaultParagraphFont">
     <w:name w:val="Default Paragraph Font"/>
     <w:uiPriority w:val="1"/>
-    <w:semiHidden/>
     <w:unhideWhenUsed/>
   </w:style>
   <w:style w:type="table" w:default="1" w:styleId="TableNormal">

</xml_diff>

<commit_message>
update Atestat_Blaga.docx and style.css
</commit_message>
<xml_diff>
--- a/Atestat_Blaga.docx
+++ b/Atestat_Blaga.docx
@@ -1947,6 +1947,9 @@
         <w:ind w:firstLine="0"/>
       </w:pPr>
       <w:r>
+        <w:rPr>
+          <w:noProof/>
+        </w:rPr>
         <w:drawing>
           <wp:inline distT="0" distB="0" distL="0" distR="0" wp14:anchorId="27D7C76D" wp14:editId="52D62359">
             <wp:extent cx="5943600" cy="3343275"/>
@@ -2330,7 +2333,7 @@
           <w:noProof/>
         </w:rPr>
         <w:drawing>
-          <wp:inline distT="0" distB="0" distL="0" distR="0" wp14:anchorId="0469BB95" wp14:editId="510149FF">
+          <wp:inline distT="0" distB="0" distL="0" distR="0" wp14:anchorId="0469BB95" wp14:editId="66033C6A">
             <wp:extent cx="5943600" cy="3343275"/>
             <wp:effectExtent l="57150" t="57150" r="95250" b="123825"/>
             <wp:docPr id="1770397227" name="Picture 3"/>
@@ -2554,6 +2557,30 @@
         <w:t>Manualul Programatorului</w:t>
       </w:r>
       <w:bookmarkEnd w:id="11"/>
+    </w:p>
+    <w:p>
+      <w:pPr>
+        <w:pStyle w:val="SubHeadingcustom"/>
+      </w:pPr>
+      <w:r>
+        <w:t>Navigați</w:t>
+      </w:r>
+    </w:p>
+    <w:p>
+      <w:pPr>
+        <w:pStyle w:val="SubHeadingcustom"/>
+      </w:pPr>
+      <w:r>
+        <w:t>Harta</w:t>
+      </w:r>
+    </w:p>
+    <w:p>
+      <w:pPr>
+        <w:pStyle w:val="SubHeadingcustom"/>
+      </w:pPr>
+      <w:r>
+        <w:t>Contact</w:t>
+      </w:r>
     </w:p>
     <w:p>
       <w:pPr>
@@ -3316,6 +3343,7 @@
   <w:style w:type="character" w:default="1" w:styleId="DefaultParagraphFont">
     <w:name w:val="Default Paragraph Font"/>
     <w:uiPriority w:val="1"/>
+    <w:semiHidden/>
     <w:unhideWhenUsed/>
   </w:style>
   <w:style w:type="table" w:default="1" w:styleId="TableNormal">

</xml_diff>

<commit_message>
update Atestat_Blaga.docx, atractii.html and phpscript.php
</commit_message>
<xml_diff>
--- a/Atestat_Blaga.docx
+++ b/Atestat_Blaga.docx
@@ -457,7 +457,7 @@
             </w:rPr>
             <w:fldChar w:fldCharType="separate"/>
           </w:r>
-          <w:hyperlink w:anchor="_Toc166863158" w:history="1">
+          <w:hyperlink w:anchor="_Toc167017098" w:history="1">
             <w:r>
               <w:rPr>
                 <w:rStyle w:val="Hyperlink"/>
@@ -485,7 +485,7 @@
                 <w:noProof/>
                 <w:webHidden/>
               </w:rPr>
-              <w:instrText xml:space="preserve"> PAGEREF _Toc166863158 \h </w:instrText>
+              <w:instrText xml:space="preserve"> PAGEREF _Toc167017098 \h </w:instrText>
             </w:r>
             <w:r>
               <w:rPr>
@@ -528,7 +528,7 @@
               <w:sz w:val="22"/>
             </w:rPr>
           </w:pPr>
-          <w:hyperlink w:anchor="_Toc166863159" w:history="1">
+          <w:hyperlink w:anchor="_Toc167017099" w:history="1">
             <w:r>
               <w:rPr>
                 <w:rStyle w:val="Hyperlink"/>
@@ -555,7 +555,7 @@
                 <w:noProof/>
                 <w:webHidden/>
               </w:rPr>
-              <w:instrText xml:space="preserve"> PAGEREF _Toc166863159 \h </w:instrText>
+              <w:instrText xml:space="preserve"> PAGEREF _Toc167017099 \h </w:instrText>
             </w:r>
             <w:r>
               <w:rPr>
@@ -598,7 +598,7 @@
               <w:sz w:val="22"/>
             </w:rPr>
           </w:pPr>
-          <w:hyperlink w:anchor="_Toc166863160" w:history="1">
+          <w:hyperlink w:anchor="_Toc167017100" w:history="1">
             <w:r>
               <w:rPr>
                 <w:rStyle w:val="Hyperlink"/>
@@ -625,7 +625,7 @@
                 <w:noProof/>
                 <w:webHidden/>
               </w:rPr>
-              <w:instrText xml:space="preserve"> PAGEREF _Toc166863160 \h </w:instrText>
+              <w:instrText xml:space="preserve"> PAGEREF _Toc167017100 \h </w:instrText>
             </w:r>
             <w:r>
               <w:rPr>
@@ -668,7 +668,7 @@
               <w:sz w:val="22"/>
             </w:rPr>
           </w:pPr>
-          <w:hyperlink w:anchor="_Toc166863161" w:history="1">
+          <w:hyperlink w:anchor="_Toc167017101" w:history="1">
             <w:r>
               <w:rPr>
                 <w:rStyle w:val="Hyperlink"/>
@@ -695,7 +695,7 @@
                 <w:noProof/>
                 <w:webHidden/>
               </w:rPr>
-              <w:instrText xml:space="preserve"> PAGEREF _Toc166863161 \h </w:instrText>
+              <w:instrText xml:space="preserve"> PAGEREF _Toc167017101 \h </w:instrText>
             </w:r>
             <w:r>
               <w:rPr>
@@ -738,7 +738,7 @@
               <w:sz w:val="22"/>
             </w:rPr>
           </w:pPr>
-          <w:hyperlink w:anchor="_Toc166863162" w:history="1">
+          <w:hyperlink w:anchor="_Toc167017102" w:history="1">
             <w:r>
               <w:rPr>
                 <w:rStyle w:val="Hyperlink"/>
@@ -765,7 +765,7 @@
                 <w:noProof/>
                 <w:webHidden/>
               </w:rPr>
-              <w:instrText xml:space="preserve"> PAGEREF _Toc166863162 \h </w:instrText>
+              <w:instrText xml:space="preserve"> PAGEREF _Toc167017102 \h </w:instrText>
             </w:r>
             <w:r>
               <w:rPr>
@@ -808,7 +808,7 @@
               <w:sz w:val="22"/>
             </w:rPr>
           </w:pPr>
-          <w:hyperlink w:anchor="_Toc166863163" w:history="1">
+          <w:hyperlink w:anchor="_Toc167017103" w:history="1">
             <w:r>
               <w:rPr>
                 <w:rStyle w:val="Hyperlink"/>
@@ -835,7 +835,7 @@
                 <w:noProof/>
                 <w:webHidden/>
               </w:rPr>
-              <w:instrText xml:space="preserve"> PAGEREF _Toc166863163 \h </w:instrText>
+              <w:instrText xml:space="preserve"> PAGEREF _Toc167017103 \h </w:instrText>
             </w:r>
             <w:r>
               <w:rPr>
@@ -876,7 +876,7 @@
               <w:sz w:val="22"/>
             </w:rPr>
           </w:pPr>
-          <w:hyperlink w:anchor="_Toc166863164" w:history="1">
+          <w:hyperlink w:anchor="_Toc167017104" w:history="1">
             <w:r>
               <w:rPr>
                 <w:rStyle w:val="Hyperlink"/>
@@ -903,7 +903,7 @@
                 <w:noProof/>
                 <w:webHidden/>
               </w:rPr>
-              <w:instrText xml:space="preserve"> PAGEREF _Toc166863164 \h </w:instrText>
+              <w:instrText xml:space="preserve"> PAGEREF _Toc167017104 \h </w:instrText>
             </w:r>
             <w:r>
               <w:rPr>
@@ -946,7 +946,7 @@
               <w:sz w:val="22"/>
             </w:rPr>
           </w:pPr>
-          <w:hyperlink w:anchor="_Toc166863165" w:history="1">
+          <w:hyperlink w:anchor="_Toc167017105" w:history="1">
             <w:r>
               <w:rPr>
                 <w:rStyle w:val="Hyperlink"/>
@@ -973,7 +973,7 @@
                 <w:noProof/>
                 <w:webHidden/>
               </w:rPr>
-              <w:instrText xml:space="preserve"> PAGEREF _Toc166863165 \h </w:instrText>
+              <w:instrText xml:space="preserve"> PAGEREF _Toc167017105 \h </w:instrText>
             </w:r>
             <w:r>
               <w:rPr>
@@ -1016,7 +1016,7 @@
               <w:sz w:val="22"/>
             </w:rPr>
           </w:pPr>
-          <w:hyperlink w:anchor="_Toc166863166" w:history="1">
+          <w:hyperlink w:anchor="_Toc167017106" w:history="1">
             <w:r>
               <w:rPr>
                 <w:rStyle w:val="Hyperlink"/>
@@ -1043,7 +1043,7 @@
                 <w:noProof/>
                 <w:webHidden/>
               </w:rPr>
-              <w:instrText xml:space="preserve"> PAGEREF _Toc166863166 \h </w:instrText>
+              <w:instrText xml:space="preserve"> PAGEREF _Toc167017106 \h </w:instrText>
             </w:r>
             <w:r>
               <w:rPr>
@@ -1086,7 +1086,7 @@
               <w:sz w:val="22"/>
             </w:rPr>
           </w:pPr>
-          <w:hyperlink w:anchor="_Toc166863167" w:history="1">
+          <w:hyperlink w:anchor="_Toc167017107" w:history="1">
             <w:r>
               <w:rPr>
                 <w:rStyle w:val="Hyperlink"/>
@@ -1113,7 +1113,7 @@
                 <w:noProof/>
                 <w:webHidden/>
               </w:rPr>
-              <w:instrText xml:space="preserve"> PAGEREF _Toc166863167 \h </w:instrText>
+              <w:instrText xml:space="preserve"> PAGEREF _Toc167017107 \h </w:instrText>
             </w:r>
             <w:r>
               <w:rPr>
@@ -1156,7 +1156,7 @@
               <w:sz w:val="22"/>
             </w:rPr>
           </w:pPr>
-          <w:hyperlink w:anchor="_Toc166863168" w:history="1">
+          <w:hyperlink w:anchor="_Toc167017108" w:history="1">
             <w:r>
               <w:rPr>
                 <w:rStyle w:val="Hyperlink"/>
@@ -1183,7 +1183,7 @@
                 <w:noProof/>
                 <w:webHidden/>
               </w:rPr>
-              <w:instrText xml:space="preserve"> PAGEREF _Toc166863168 \h </w:instrText>
+              <w:instrText xml:space="preserve"> PAGEREF _Toc167017108 \h </w:instrText>
             </w:r>
             <w:r>
               <w:rPr>
@@ -1224,7 +1224,7 @@
               <w:sz w:val="22"/>
             </w:rPr>
           </w:pPr>
-          <w:hyperlink w:anchor="_Toc166863169" w:history="1">
+          <w:hyperlink w:anchor="_Toc167017109" w:history="1">
             <w:r>
               <w:rPr>
                 <w:rStyle w:val="Hyperlink"/>
@@ -1251,7 +1251,7 @@
                 <w:noProof/>
                 <w:webHidden/>
               </w:rPr>
-              <w:instrText xml:space="preserve"> PAGEREF _Toc166863169 \h </w:instrText>
+              <w:instrText xml:space="preserve"> PAGEREF _Toc167017109 \h </w:instrText>
             </w:r>
             <w:r>
               <w:rPr>
@@ -1294,7 +1294,7 @@
               <w:sz w:val="22"/>
             </w:rPr>
           </w:pPr>
-          <w:hyperlink w:anchor="_Toc166863170" w:history="1">
+          <w:hyperlink w:anchor="_Toc167017110" w:history="1">
             <w:r>
               <w:rPr>
                 <w:rStyle w:val="Hyperlink"/>
@@ -1321,7 +1321,7 @@
                 <w:noProof/>
                 <w:webHidden/>
               </w:rPr>
-              <w:instrText xml:space="preserve"> PAGEREF _Toc166863170 \h </w:instrText>
+              <w:instrText xml:space="preserve"> PAGEREF _Toc167017110 \h </w:instrText>
             </w:r>
             <w:r>
               <w:rPr>
@@ -1364,7 +1364,7 @@
               <w:sz w:val="22"/>
             </w:rPr>
           </w:pPr>
-          <w:hyperlink w:anchor="_Toc166863171" w:history="1">
+          <w:hyperlink w:anchor="_Toc167017111" w:history="1">
             <w:r>
               <w:rPr>
                 <w:rStyle w:val="Hyperlink"/>
@@ -1391,7 +1391,7 @@
                 <w:noProof/>
                 <w:webHidden/>
               </w:rPr>
-              <w:instrText xml:space="preserve"> PAGEREF _Toc166863171 \h </w:instrText>
+              <w:instrText xml:space="preserve"> PAGEREF _Toc167017111 \h </w:instrText>
             </w:r>
             <w:r>
               <w:rPr>
@@ -1434,7 +1434,7 @@
               <w:sz w:val="22"/>
             </w:rPr>
           </w:pPr>
-          <w:hyperlink w:anchor="_Toc166863172" w:history="1">
+          <w:hyperlink w:anchor="_Toc167017112" w:history="1">
             <w:r>
               <w:rPr>
                 <w:rStyle w:val="Hyperlink"/>
@@ -1461,7 +1461,7 @@
                 <w:noProof/>
                 <w:webHidden/>
               </w:rPr>
-              <w:instrText xml:space="preserve"> PAGEREF _Toc166863172 \h </w:instrText>
+              <w:instrText xml:space="preserve"> PAGEREF _Toc167017112 \h </w:instrText>
             </w:r>
             <w:r>
               <w:rPr>
@@ -1504,7 +1504,7 @@
               <w:sz w:val="22"/>
             </w:rPr>
           </w:pPr>
-          <w:hyperlink w:anchor="_Toc166863173" w:history="1">
+          <w:hyperlink w:anchor="_Toc167017113" w:history="1">
             <w:r>
               <w:rPr>
                 <w:rStyle w:val="Hyperlink"/>
@@ -1531,7 +1531,7 @@
                 <w:noProof/>
                 <w:webHidden/>
               </w:rPr>
-              <w:instrText xml:space="preserve"> PAGEREF _Toc166863173 \h </w:instrText>
+              <w:instrText xml:space="preserve"> PAGEREF _Toc167017113 \h </w:instrText>
             </w:r>
             <w:r>
               <w:rPr>
@@ -1574,7 +1574,7 @@
               <w:sz w:val="22"/>
             </w:rPr>
           </w:pPr>
-          <w:hyperlink w:anchor="_Toc166863174" w:history="1">
+          <w:hyperlink w:anchor="_Toc167017114" w:history="1">
             <w:r>
               <w:rPr>
                 <w:rStyle w:val="Hyperlink"/>
@@ -1601,7 +1601,7 @@
                 <w:noProof/>
                 <w:webHidden/>
               </w:rPr>
-              <w:instrText xml:space="preserve"> PAGEREF _Toc166863174 \h </w:instrText>
+              <w:instrText xml:space="preserve"> PAGEREF _Toc167017114 \h </w:instrText>
             </w:r>
             <w:r>
               <w:rPr>
@@ -1644,7 +1644,7 @@
               <w:sz w:val="22"/>
             </w:rPr>
           </w:pPr>
-          <w:hyperlink w:anchor="_Toc166863175" w:history="1">
+          <w:hyperlink w:anchor="_Toc167017115" w:history="1">
             <w:r>
               <w:rPr>
                 <w:rStyle w:val="Hyperlink"/>
@@ -1671,7 +1671,7 @@
                 <w:noProof/>
                 <w:webHidden/>
               </w:rPr>
-              <w:instrText xml:space="preserve"> PAGEREF _Toc166863175 \h </w:instrText>
+              <w:instrText xml:space="preserve"> PAGEREF _Toc167017115 \h </w:instrText>
             </w:r>
             <w:r>
               <w:rPr>
@@ -1714,7 +1714,7 @@
               <w:sz w:val="22"/>
             </w:rPr>
           </w:pPr>
-          <w:hyperlink w:anchor="_Toc166863176" w:history="1">
+          <w:hyperlink w:anchor="_Toc167017116" w:history="1">
             <w:r>
               <w:rPr>
                 <w:rStyle w:val="Hyperlink"/>
@@ -1741,7 +1741,7 @@
                 <w:noProof/>
                 <w:webHidden/>
               </w:rPr>
-              <w:instrText xml:space="preserve"> PAGEREF _Toc166863176 \h </w:instrText>
+              <w:instrText xml:space="preserve"> PAGEREF _Toc167017116 \h </w:instrText>
             </w:r>
             <w:r>
               <w:rPr>
@@ -1784,7 +1784,7 @@
               <w:sz w:val="22"/>
             </w:rPr>
           </w:pPr>
-          <w:hyperlink w:anchor="_Toc166863177" w:history="1">
+          <w:hyperlink w:anchor="_Toc167017117" w:history="1">
             <w:r>
               <w:rPr>
                 <w:rStyle w:val="Hyperlink"/>
@@ -1811,7 +1811,7 @@
                 <w:noProof/>
                 <w:webHidden/>
               </w:rPr>
-              <w:instrText xml:space="preserve"> PAGEREF _Toc166863177 \h </w:instrText>
+              <w:instrText xml:space="preserve"> PAGEREF _Toc167017117 \h </w:instrText>
             </w:r>
             <w:r>
               <w:rPr>
@@ -1852,7 +1852,7 @@
               <w:sz w:val="22"/>
             </w:rPr>
           </w:pPr>
-          <w:hyperlink w:anchor="_Toc166863178" w:history="1">
+          <w:hyperlink w:anchor="_Toc167017118" w:history="1">
             <w:r>
               <w:rPr>
                 <w:rStyle w:val="Hyperlink"/>
@@ -1879,7 +1879,7 @@
                 <w:noProof/>
                 <w:webHidden/>
               </w:rPr>
-              <w:instrText xml:space="preserve"> PAGEREF _Toc166863178 \h </w:instrText>
+              <w:instrText xml:space="preserve"> PAGEREF _Toc167017118 \h </w:instrText>
             </w:r>
             <w:r>
               <w:rPr>
@@ -1922,7 +1922,7 @@
               <w:sz w:val="22"/>
             </w:rPr>
           </w:pPr>
-          <w:hyperlink w:anchor="_Toc166863179" w:history="1">
+          <w:hyperlink w:anchor="_Toc167017119" w:history="1">
             <w:r>
               <w:rPr>
                 <w:rStyle w:val="Hyperlink"/>
@@ -1949,7 +1949,7 @@
                 <w:noProof/>
                 <w:webHidden/>
               </w:rPr>
-              <w:instrText xml:space="preserve"> PAGEREF _Toc166863179 \h </w:instrText>
+              <w:instrText xml:space="preserve"> PAGEREF _Toc167017119 \h </w:instrText>
             </w:r>
             <w:r>
               <w:rPr>
@@ -1992,7 +1992,7 @@
               <w:sz w:val="22"/>
             </w:rPr>
           </w:pPr>
-          <w:hyperlink w:anchor="_Toc166863180" w:history="1">
+          <w:hyperlink w:anchor="_Toc167017120" w:history="1">
             <w:r>
               <w:rPr>
                 <w:rStyle w:val="Hyperlink"/>
@@ -2019,7 +2019,7 @@
                 <w:noProof/>
                 <w:webHidden/>
               </w:rPr>
-              <w:instrText xml:space="preserve"> PAGEREF _Toc166863180 \h </w:instrText>
+              <w:instrText xml:space="preserve"> PAGEREF _Toc167017120 \h </w:instrText>
             </w:r>
             <w:r>
               <w:rPr>
@@ -2092,7 +2092,7 @@
           <w:rFonts w:cs="Times New Roman"/>
         </w:rPr>
       </w:pPr>
-      <w:bookmarkStart w:id="0" w:name="_Toc166863158"/>
+      <w:bookmarkStart w:id="0" w:name="_Toc167017098"/>
       <w:r>
         <w:rPr>
           <w:rFonts w:cs="Times New Roman"/>
@@ -2106,7 +2106,7 @@
       <w:pPr>
         <w:pStyle w:val="SubHeadingcustom"/>
       </w:pPr>
-      <w:bookmarkStart w:id="1" w:name="_Toc166863159"/>
+      <w:bookmarkStart w:id="1" w:name="_Toc167017099"/>
       <w:r>
         <w:t>Alegerea temei</w:t>
       </w:r>
@@ -2124,7 +2124,7 @@
       <w:pPr>
         <w:pStyle w:val="SubHeadingcustom"/>
       </w:pPr>
-      <w:bookmarkStart w:id="2" w:name="_Toc166863160"/>
+      <w:bookmarkStart w:id="2" w:name="_Toc167017100"/>
       <w:r>
         <w:t>Limbajul HTML</w:t>
       </w:r>
@@ -2159,7 +2159,7 @@
       </w:r>
       <w:proofErr w:type="spellEnd"/>
       <w:r>
-        <w:t>, este limbajul de marcă utilizat pentru a crea și formata pagini web. Este fundamentul web</w:t>
+        <w:t>, este limbajul utilizat pentru a crea și formata pagini web. Este fundamentul web</w:t>
       </w:r>
       <w:r>
         <w:t>-</w:t>
@@ -2284,7 +2284,7 @@
       <w:pPr>
         <w:pStyle w:val="SubHeadingcustom"/>
       </w:pPr>
-      <w:bookmarkStart w:id="3" w:name="_Toc166863161"/>
+      <w:bookmarkStart w:id="3" w:name="_Toc167017101"/>
       <w:r>
         <w:t>Limbajul CSS</w:t>
       </w:r>
@@ -2402,7 +2402,7 @@
       <w:pPr>
         <w:pStyle w:val="SubHeadingcustom"/>
       </w:pPr>
-      <w:bookmarkStart w:id="4" w:name="_Toc166863162"/>
+      <w:bookmarkStart w:id="4" w:name="_Toc167017102"/>
       <w:r>
         <w:t>Limbajul PHP</w:t>
       </w:r>
@@ -2460,7 +2460,7 @@
       <w:pPr>
         <w:pStyle w:val="SubHeadingcustom"/>
       </w:pPr>
-      <w:bookmarkStart w:id="5" w:name="_Toc166863163"/>
+      <w:bookmarkStart w:id="5" w:name="_Toc167017103"/>
       <w:proofErr w:type="spellStart"/>
       <w:r>
         <w:t>MySQL</w:t>
@@ -2617,7 +2617,7 @@
       <w:pPr>
         <w:pStyle w:val="Headingcustom"/>
       </w:pPr>
-      <w:bookmarkStart w:id="6" w:name="_Toc166863164"/>
+      <w:bookmarkStart w:id="6" w:name="_Toc167017104"/>
       <w:r>
         <w:lastRenderedPageBreak/>
         <w:t>Manualul Utilizatorului</w:t>
@@ -2628,7 +2628,7 @@
       <w:pPr>
         <w:pStyle w:val="SubHeadingcustom"/>
       </w:pPr>
-      <w:bookmarkStart w:id="7" w:name="_Toc166863165"/>
+      <w:bookmarkStart w:id="7" w:name="_Toc167017105"/>
       <w:r>
         <w:t>Pagina Acasă</w:t>
       </w:r>
@@ -2747,7 +2747,7 @@
       <w:pPr>
         <w:pStyle w:val="SubHeadingcustom"/>
       </w:pPr>
-      <w:bookmarkStart w:id="8" w:name="_Toc166863166"/>
+      <w:bookmarkStart w:id="8" w:name="_Toc167017106"/>
       <w:r>
         <w:lastRenderedPageBreak/>
         <w:t>Pagina Atracții</w:t>
@@ -2994,7 +2994,7 @@
       <w:pPr>
         <w:pStyle w:val="SubHeadingcustom"/>
       </w:pPr>
-      <w:bookmarkStart w:id="9" w:name="_Toc166863167"/>
+      <w:bookmarkStart w:id="9" w:name="_Toc167017107"/>
       <w:r>
         <w:lastRenderedPageBreak/>
         <w:t>Pagina Orașe</w:t>
@@ -3047,7 +3047,7 @@
           <w:noProof/>
         </w:rPr>
         <w:drawing>
-          <wp:inline distT="0" distB="0" distL="0" distR="0" wp14:anchorId="0469BB95" wp14:editId="11B5200F">
+          <wp:inline distT="0" distB="0" distL="0" distR="0" wp14:anchorId="0469BB95" wp14:editId="5C1C388D">
             <wp:extent cx="5943600" cy="3343275"/>
             <wp:effectExtent l="57150" t="57150" r="95250" b="123825"/>
             <wp:docPr id="1770397227" name="Picture 3"/>
@@ -3128,7 +3128,7 @@
       <w:pPr>
         <w:pStyle w:val="SubHeadingcustom"/>
       </w:pPr>
-      <w:bookmarkStart w:id="10" w:name="_Toc166863168"/>
+      <w:bookmarkStart w:id="10" w:name="_Toc167017108"/>
       <w:r>
         <w:lastRenderedPageBreak/>
         <w:t>Pagina Contact</w:t>
@@ -3265,7 +3265,7 @@
       <w:pPr>
         <w:pStyle w:val="Headingcustom"/>
       </w:pPr>
-      <w:bookmarkStart w:id="11" w:name="_Toc166863169"/>
+      <w:bookmarkStart w:id="11" w:name="_Toc167017109"/>
       <w:r>
         <w:lastRenderedPageBreak/>
         <w:t>Manualul Programatorului</w:t>
@@ -3276,7 +3276,7 @@
       <w:pPr>
         <w:pStyle w:val="SubHeadingcustom"/>
       </w:pPr>
-      <w:bookmarkStart w:id="12" w:name="_Toc166863170"/>
+      <w:bookmarkStart w:id="12" w:name="_Toc167017110"/>
       <w:r>
         <w:t xml:space="preserve">Meniul de </w:t>
       </w:r>
@@ -4658,7 +4658,7 @@
       <w:pPr>
         <w:pStyle w:val="SubHeadingcustom"/>
       </w:pPr>
-      <w:bookmarkStart w:id="13" w:name="_Toc166863171"/>
+      <w:bookmarkStart w:id="13" w:name="_Toc167017111"/>
       <w:r>
         <w:lastRenderedPageBreak/>
         <w:t>Harta</w:t>
@@ -5055,7 +5055,7 @@
       <w:pPr>
         <w:pStyle w:val="SubHeadingcustom"/>
       </w:pPr>
-      <w:bookmarkStart w:id="14" w:name="_Toc166863172"/>
+      <w:bookmarkStart w:id="14" w:name="_Toc167017112"/>
       <w:r>
         <w:t>Imnul României</w:t>
       </w:r>
@@ -5148,7 +5148,7 @@
           <w:noProof/>
         </w:rPr>
         <w:drawing>
-          <wp:inline distT="0" distB="0" distL="0" distR="0" wp14:anchorId="389B718A" wp14:editId="539B8E76">
+          <wp:inline distT="0" distB="0" distL="0" distR="0" wp14:anchorId="389B718A" wp14:editId="12EAFDED">
             <wp:extent cx="5934075" cy="1209675"/>
             <wp:effectExtent l="0" t="0" r="9525" b="9525"/>
             <wp:docPr id="1498647909" name="Picture 1"/>
@@ -5221,7 +5221,7 @@
       <w:pPr>
         <w:pStyle w:val="SubHeadingcustom"/>
       </w:pPr>
-      <w:bookmarkStart w:id="15" w:name="_Toc166863173"/>
+      <w:bookmarkStart w:id="15" w:name="_Toc167017113"/>
       <w:r>
         <w:lastRenderedPageBreak/>
         <w:t>Tabelul Orașe</w:t>
@@ -6177,15 +6177,7 @@
       </w:r>
       <w:proofErr w:type="spellEnd"/>
       <w:r>
-        <w:t xml:space="preserve"> </w:t>
-      </w:r>
-      <w:proofErr w:type="spellStart"/>
-      <w:r>
-        <w:t>by</w:t>
-      </w:r>
-      <w:proofErr w:type="spellEnd"/>
-      <w:r>
-        <w:t xml:space="preserve"> $sort[$</w:t>
+        <w:t xml:space="preserve"> by $sort[$</w:t>
       </w:r>
       <w:proofErr w:type="spellStart"/>
       <w:r>
@@ -6273,15 +6265,7 @@
       </w:r>
       <w:proofErr w:type="spellEnd"/>
       <w:r>
-        <w:t xml:space="preserve"> "&lt;tr&gt;&lt;</w:t>
-      </w:r>
-      <w:proofErr w:type="spellStart"/>
-      <w:r>
-        <w:t>form</w:t>
-      </w:r>
-      <w:proofErr w:type="spellEnd"/>
-      <w:r>
-        <w:t xml:space="preserve"> </w:t>
+        <w:t xml:space="preserve"> "&lt;tr&gt;&lt;form </w:t>
       </w:r>
       <w:proofErr w:type="spellStart"/>
       <w:r>
@@ -6417,7 +6401,244 @@
       </w:r>
       <w:proofErr w:type="spellEnd"/>
       <w:r>
-        <w:t xml:space="preserve"> </w:t>
+        <w:t xml:space="preserve"> if($sortby==0)</w:t>
+      </w:r>
+    </w:p>
+    <w:p>
+      <w:pPr>
+        <w:pStyle w:val="Script"/>
+      </w:pPr>
+      <w:r>
+        <w:t xml:space="preserve">                        </w:t>
+      </w:r>
+      <w:proofErr w:type="spellStart"/>
+      <w:r>
+        <w:t>echo</w:t>
+      </w:r>
+      <w:proofErr w:type="spellEnd"/>
+      <w:r>
+        <w:t xml:space="preserve"> "&lt;</w:t>
+      </w:r>
+      <w:proofErr w:type="spellStart"/>
+      <w:r>
+        <w:t>th</w:t>
+      </w:r>
+      <w:proofErr w:type="spellEnd"/>
+      <w:r>
+        <w:t xml:space="preserve">&gt;&lt;input </w:t>
+      </w:r>
+      <w:proofErr w:type="spellStart"/>
+      <w:r>
+        <w:t>type</w:t>
+      </w:r>
+      <w:proofErr w:type="spellEnd"/>
+      <w:r>
+        <w:t>=\"</w:t>
+      </w:r>
+      <w:proofErr w:type="spellStart"/>
+      <w:r>
+        <w:t>submit</w:t>
+      </w:r>
+      <w:proofErr w:type="spellEnd"/>
+      <w:r>
+        <w:t xml:space="preserve">\" </w:t>
+      </w:r>
+      <w:proofErr w:type="spellStart"/>
+      <w:r>
+        <w:t>name</w:t>
+      </w:r>
+      <w:proofErr w:type="spellEnd"/>
+      <w:r>
+        <w:t>=\"</w:t>
+      </w:r>
+      <w:proofErr w:type="spellStart"/>
+      <w:r>
+        <w:t>numeD</w:t>
+      </w:r>
+      <w:proofErr w:type="spellEnd"/>
+      <w:r>
+        <w:t xml:space="preserve">\" </w:t>
+      </w:r>
+      <w:proofErr w:type="spellStart"/>
+      <w:r>
+        <w:t>class</w:t>
+      </w:r>
+      <w:proofErr w:type="spellEnd"/>
+      <w:r>
+        <w:t>=\"</w:t>
+      </w:r>
+      <w:proofErr w:type="spellStart"/>
+      <w:r>
+        <w:t>th</w:t>
+      </w:r>
+      <w:proofErr w:type="spellEnd"/>
+      <w:r>
+        <w:t xml:space="preserve">\" </w:t>
+      </w:r>
+      <w:proofErr w:type="spellStart"/>
+      <w:r>
+        <w:t>value</w:t>
+      </w:r>
+      <w:proofErr w:type="spellEnd"/>
+      <w:r>
+        <w:t xml:space="preserve">=\"Nume\" /&gt;&lt;i </w:t>
+      </w:r>
+      <w:proofErr w:type="spellStart"/>
+      <w:r>
+        <w:t>class</w:t>
+      </w:r>
+      <w:proofErr w:type="spellEnd"/>
+      <w:r>
+        <w:t>=\"fa fa-</w:t>
+      </w:r>
+      <w:proofErr w:type="spellStart"/>
+      <w:r>
+        <w:t>angle</w:t>
+      </w:r>
+      <w:proofErr w:type="spellEnd"/>
+      <w:r>
+        <w:t>-</w:t>
+      </w:r>
+      <w:proofErr w:type="spellStart"/>
+      <w:r>
+        <w:t>up</w:t>
+      </w:r>
+      <w:proofErr w:type="spellEnd"/>
+      <w:r>
+        <w:t>\"&gt;&lt;/i&gt;&lt;/</w:t>
+      </w:r>
+      <w:proofErr w:type="spellStart"/>
+      <w:r>
+        <w:t>th</w:t>
+      </w:r>
+      <w:proofErr w:type="spellEnd"/>
+      <w:r>
+        <w:t>&gt;";</w:t>
+      </w:r>
+    </w:p>
+    <w:p>
+      <w:pPr>
+        <w:pStyle w:val="Script"/>
+      </w:pPr>
+      <w:r>
+        <w:t xml:space="preserve">                    </w:t>
+      </w:r>
+      <w:proofErr w:type="spellStart"/>
+      <w:r>
+        <w:t>else</w:t>
+      </w:r>
+      <w:proofErr w:type="spellEnd"/>
+    </w:p>
+    <w:p>
+      <w:pPr>
+        <w:pStyle w:val="Script"/>
+      </w:pPr>
+      <w:r>
+        <w:t xml:space="preserve">                        </w:t>
+      </w:r>
+      <w:proofErr w:type="spellStart"/>
+      <w:r>
+        <w:t>echo</w:t>
+      </w:r>
+      <w:proofErr w:type="spellEnd"/>
+      <w:r>
+        <w:t xml:space="preserve"> "&lt;</w:t>
+      </w:r>
+      <w:proofErr w:type="spellStart"/>
+      <w:r>
+        <w:t>th</w:t>
+      </w:r>
+      <w:proofErr w:type="spellEnd"/>
+      <w:r>
+        <w:t xml:space="preserve">&gt;&lt;input </w:t>
+      </w:r>
+      <w:proofErr w:type="spellStart"/>
+      <w:r>
+        <w:t>type</w:t>
+      </w:r>
+      <w:proofErr w:type="spellEnd"/>
+      <w:r>
+        <w:t>=\"</w:t>
+      </w:r>
+      <w:proofErr w:type="spellStart"/>
+      <w:r>
+        <w:t>submit</w:t>
+      </w:r>
+      <w:proofErr w:type="spellEnd"/>
+      <w:r>
+        <w:t xml:space="preserve">\" </w:t>
+      </w:r>
+      <w:proofErr w:type="spellStart"/>
+      <w:r>
+        <w:t>name</w:t>
+      </w:r>
+      <w:proofErr w:type="spellEnd"/>
+      <w:r>
+        <w:t xml:space="preserve">=\"nume\" </w:t>
+      </w:r>
+      <w:proofErr w:type="spellStart"/>
+      <w:r>
+        <w:t>class</w:t>
+      </w:r>
+      <w:proofErr w:type="spellEnd"/>
+      <w:r>
+        <w:t>=\"</w:t>
+      </w:r>
+      <w:proofErr w:type="spellStart"/>
+      <w:r>
+        <w:t>th</w:t>
+      </w:r>
+      <w:proofErr w:type="spellEnd"/>
+      <w:r>
+        <w:t xml:space="preserve">\" </w:t>
+      </w:r>
+      <w:proofErr w:type="spellStart"/>
+      <w:r>
+        <w:t>value</w:t>
+      </w:r>
+      <w:proofErr w:type="spellEnd"/>
+      <w:r>
+        <w:t xml:space="preserve">=\"Nume\" /&gt;&lt;i </w:t>
+      </w:r>
+      <w:proofErr w:type="spellStart"/>
+      <w:r>
+        <w:t>class</w:t>
+      </w:r>
+      <w:proofErr w:type="spellEnd"/>
+      <w:r>
+        <w:t>=\"fa fa-</w:t>
+      </w:r>
+      <w:proofErr w:type="spellStart"/>
+      <w:r>
+        <w:t>angle</w:t>
+      </w:r>
+      <w:proofErr w:type="spellEnd"/>
+      <w:r>
+        <w:t>-</w:t>
+      </w:r>
+      <w:proofErr w:type="spellStart"/>
+      <w:r>
+        <w:t>down</w:t>
+      </w:r>
+      <w:proofErr w:type="spellEnd"/>
+      <w:r>
+        <w:t>\"&gt;&lt;/i&gt;&lt;/</w:t>
+      </w:r>
+      <w:proofErr w:type="spellStart"/>
+      <w:r>
+        <w:t>th</w:t>
+      </w:r>
+      <w:proofErr w:type="spellEnd"/>
+      <w:r>
+        <w:t>&gt;";</w:t>
+      </w:r>
+    </w:p>
+    <w:p>
+      <w:pPr>
+        <w:pStyle w:val="Script"/>
+      </w:pPr>
+      <w:r>
+        <w:t xml:space="preserve">                    </w:t>
       </w:r>
       <w:proofErr w:type="spellStart"/>
       <w:r>
@@ -6433,7 +6654,15 @@
       </w:r>
       <w:proofErr w:type="spellEnd"/>
       <w:r>
-        <w:t>==0)</w:t>
+        <w:t>!=2&amp;&amp;$</w:t>
+      </w:r>
+      <w:proofErr w:type="spellStart"/>
+      <w:r>
+        <w:t>sortby</w:t>
+      </w:r>
+      <w:proofErr w:type="spellEnd"/>
+      <w:r>
+        <w:t>!=3)</w:t>
       </w:r>
     </w:p>
     <w:p>
@@ -6485,7 +6714,7 @@
       </w:r>
       <w:proofErr w:type="spellStart"/>
       <w:r>
-        <w:t>numeD</w:t>
+        <w:t>judet</w:t>
       </w:r>
       <w:proofErr w:type="spellEnd"/>
       <w:r>
@@ -6513,7 +6742,95 @@
       </w:r>
       <w:proofErr w:type="spellEnd"/>
       <w:r>
-        <w:t xml:space="preserve">=\"Nume\" /&gt;&lt;i </w:t>
+        <w:t>=\"</w:t>
+      </w:r>
+      <w:proofErr w:type="spellStart"/>
+      <w:r>
+        <w:t>Judet</w:t>
+      </w:r>
+      <w:proofErr w:type="spellEnd"/>
+      <w:r>
+        <w:t>\" /&gt;&lt;/</w:t>
+      </w:r>
+      <w:proofErr w:type="spellStart"/>
+      <w:r>
+        <w:t>th</w:t>
+      </w:r>
+      <w:proofErr w:type="spellEnd"/>
+      <w:r>
+        <w:t>&gt;";</w:t>
+      </w:r>
+    </w:p>
+    <w:p>
+      <w:pPr>
+        <w:pStyle w:val="Script"/>
+      </w:pPr>
+      <w:r>
+        <w:t xml:space="preserve">                    </w:t>
+      </w:r>
+      <w:proofErr w:type="spellStart"/>
+      <w:r>
+        <w:t>else</w:t>
+      </w:r>
+      <w:proofErr w:type="spellEnd"/>
+      <w:r>
+        <w:t xml:space="preserve"> if($sortby==2)</w:t>
+      </w:r>
+    </w:p>
+    <w:p>
+      <w:pPr>
+        <w:pStyle w:val="Script"/>
+      </w:pPr>
+      <w:r>
+        <w:t xml:space="preserve">                        </w:t>
+      </w:r>
+      <w:proofErr w:type="spellStart"/>
+      <w:r>
+        <w:t>echo</w:t>
+      </w:r>
+      <w:proofErr w:type="spellEnd"/>
+      <w:r>
+        <w:t xml:space="preserve"> "&lt;</w:t>
+      </w:r>
+      <w:proofErr w:type="spellStart"/>
+      <w:r>
+        <w:t>th</w:t>
+      </w:r>
+      <w:proofErr w:type="spellEnd"/>
+      <w:r>
+        <w:t xml:space="preserve">&gt;&lt;input </w:t>
+      </w:r>
+      <w:proofErr w:type="spellStart"/>
+      <w:r>
+        <w:t>type</w:t>
+      </w:r>
+      <w:proofErr w:type="spellEnd"/>
+      <w:r>
+        <w:t>=\"</w:t>
+      </w:r>
+      <w:proofErr w:type="spellStart"/>
+      <w:r>
+        <w:t>submit</w:t>
+      </w:r>
+      <w:proofErr w:type="spellEnd"/>
+      <w:r>
+        <w:t xml:space="preserve">\" </w:t>
+      </w:r>
+      <w:proofErr w:type="spellStart"/>
+      <w:r>
+        <w:t>name</w:t>
+      </w:r>
+      <w:proofErr w:type="spellEnd"/>
+      <w:r>
+        <w:t>=\"</w:t>
+      </w:r>
+      <w:proofErr w:type="spellStart"/>
+      <w:r>
+        <w:t>judetD</w:t>
+      </w:r>
+      <w:proofErr w:type="spellEnd"/>
+      <w:r>
+        <w:t xml:space="preserve">\" </w:t>
       </w:r>
       <w:proofErr w:type="spellStart"/>
       <w:r>
@@ -6521,6 +6838,38 @@
       </w:r>
       <w:proofErr w:type="spellEnd"/>
       <w:r>
+        <w:t>=\"</w:t>
+      </w:r>
+      <w:proofErr w:type="spellStart"/>
+      <w:r>
+        <w:t>th</w:t>
+      </w:r>
+      <w:proofErr w:type="spellEnd"/>
+      <w:r>
+        <w:t xml:space="preserve">\" </w:t>
+      </w:r>
+      <w:proofErr w:type="spellStart"/>
+      <w:r>
+        <w:t>value</w:t>
+      </w:r>
+      <w:proofErr w:type="spellEnd"/>
+      <w:r>
+        <w:t>=\"</w:t>
+      </w:r>
+      <w:proofErr w:type="spellStart"/>
+      <w:r>
+        <w:t>Judet</w:t>
+      </w:r>
+      <w:proofErr w:type="spellEnd"/>
+      <w:r>
+        <w:t xml:space="preserve">\" /&gt;&lt;i </w:t>
+      </w:r>
+      <w:proofErr w:type="spellStart"/>
+      <w:r>
+        <w:t>class</w:t>
+      </w:r>
+      <w:proofErr w:type="spellEnd"/>
+      <w:r>
         <w:t>=\"fa fa-</w:t>
       </w:r>
       <w:proofErr w:type="spellStart"/>
@@ -6606,7 +6955,15 @@
       </w:r>
       <w:proofErr w:type="spellEnd"/>
       <w:r>
-        <w:t xml:space="preserve">=\"nume\" </w:t>
+        <w:t>=\"</w:t>
+      </w:r>
+      <w:proofErr w:type="spellStart"/>
+      <w:r>
+        <w:t>judet</w:t>
+      </w:r>
+      <w:proofErr w:type="spellEnd"/>
+      <w:r>
+        <w:t xml:space="preserve">\" </w:t>
       </w:r>
       <w:proofErr w:type="spellStart"/>
       <w:r>
@@ -6630,7 +6987,15 @@
       </w:r>
       <w:proofErr w:type="spellEnd"/>
       <w:r>
-        <w:t xml:space="preserve">=\"Nume\" /&gt;&lt;i </w:t>
+        <w:t>=\"</w:t>
+      </w:r>
+      <w:proofErr w:type="spellStart"/>
+      <w:r>
+        <w:t>Judet</w:t>
+      </w:r>
+      <w:proofErr w:type="spellEnd"/>
+      <w:r>
+        <w:t xml:space="preserve">\" /&gt;&lt;i </w:t>
       </w:r>
       <w:proofErr w:type="spellStart"/>
       <w:r>
@@ -6686,7 +7051,7 @@
       </w:r>
       <w:proofErr w:type="spellEnd"/>
       <w:r>
-        <w:t>!=2&amp;&amp;$</w:t>
+        <w:t>!=4&amp;&amp;$</w:t>
       </w:r>
       <w:proofErr w:type="spellStart"/>
       <w:r>
@@ -6694,7 +7059,7 @@
       </w:r>
       <w:proofErr w:type="spellEnd"/>
       <w:r>
-        <w:t>!=3)</w:t>
+        <w:t>!=5)</w:t>
       </w:r>
     </w:p>
     <w:p>
@@ -6746,7 +7111,7 @@
       </w:r>
       <w:proofErr w:type="spellStart"/>
       <w:r>
-        <w:t>judet</w:t>
+        <w:t>populatie</w:t>
       </w:r>
       <w:proofErr w:type="spellEnd"/>
       <w:r>
@@ -6778,7 +7143,7 @@
       </w:r>
       <w:proofErr w:type="spellStart"/>
       <w:r>
-        <w:t>Judet</w:t>
+        <w:t>Populatie</w:t>
       </w:r>
       <w:proofErr w:type="spellEnd"/>
       <w:r>
@@ -6806,7 +7171,268 @@
       </w:r>
       <w:proofErr w:type="spellEnd"/>
       <w:r>
-        <w:t xml:space="preserve"> </w:t>
+        <w:t xml:space="preserve"> if($sortby==4)</w:t>
+      </w:r>
+    </w:p>
+    <w:p>
+      <w:pPr>
+        <w:pStyle w:val="Script"/>
+      </w:pPr>
+      <w:r>
+        <w:t xml:space="preserve">                        </w:t>
+      </w:r>
+      <w:proofErr w:type="spellStart"/>
+      <w:r>
+        <w:t>echo</w:t>
+      </w:r>
+      <w:proofErr w:type="spellEnd"/>
+      <w:r>
+        <w:t xml:space="preserve"> "&lt;</w:t>
+      </w:r>
+      <w:proofErr w:type="spellStart"/>
+      <w:r>
+        <w:t>th</w:t>
+      </w:r>
+      <w:proofErr w:type="spellEnd"/>
+      <w:r>
+        <w:t xml:space="preserve">&gt;&lt;input </w:t>
+      </w:r>
+      <w:proofErr w:type="spellStart"/>
+      <w:r>
+        <w:t>type</w:t>
+      </w:r>
+      <w:proofErr w:type="spellEnd"/>
+      <w:r>
+        <w:t>=\"</w:t>
+      </w:r>
+      <w:proofErr w:type="spellStart"/>
+      <w:r>
+        <w:t>submit</w:t>
+      </w:r>
+      <w:proofErr w:type="spellEnd"/>
+      <w:r>
+        <w:t xml:space="preserve">\" </w:t>
+      </w:r>
+      <w:proofErr w:type="spellStart"/>
+      <w:r>
+        <w:t>name</w:t>
+      </w:r>
+      <w:proofErr w:type="spellEnd"/>
+      <w:r>
+        <w:t>=\"</w:t>
+      </w:r>
+      <w:proofErr w:type="spellStart"/>
+      <w:r>
+        <w:t>populatietD</w:t>
+      </w:r>
+      <w:proofErr w:type="spellEnd"/>
+      <w:r>
+        <w:t xml:space="preserve">\" </w:t>
+      </w:r>
+      <w:proofErr w:type="spellStart"/>
+      <w:r>
+        <w:t>class</w:t>
+      </w:r>
+      <w:proofErr w:type="spellEnd"/>
+      <w:r>
+        <w:t>=\"</w:t>
+      </w:r>
+      <w:proofErr w:type="spellStart"/>
+      <w:r>
+        <w:t>th</w:t>
+      </w:r>
+      <w:proofErr w:type="spellEnd"/>
+      <w:r>
+        <w:t xml:space="preserve">\" </w:t>
+      </w:r>
+      <w:proofErr w:type="spellStart"/>
+      <w:r>
+        <w:t>value</w:t>
+      </w:r>
+      <w:proofErr w:type="spellEnd"/>
+      <w:r>
+        <w:t>=\"</w:t>
+      </w:r>
+      <w:proofErr w:type="spellStart"/>
+      <w:r>
+        <w:t>Populatie</w:t>
+      </w:r>
+      <w:proofErr w:type="spellEnd"/>
+      <w:r>
+        <w:t xml:space="preserve">\" /&gt;&lt;i </w:t>
+      </w:r>
+      <w:proofErr w:type="spellStart"/>
+      <w:r>
+        <w:t>class</w:t>
+      </w:r>
+      <w:proofErr w:type="spellEnd"/>
+      <w:r>
+        <w:t>=\"fa fa-</w:t>
+      </w:r>
+      <w:proofErr w:type="spellStart"/>
+      <w:r>
+        <w:t>angle</w:t>
+      </w:r>
+      <w:proofErr w:type="spellEnd"/>
+      <w:r>
+        <w:t>-</w:t>
+      </w:r>
+      <w:proofErr w:type="spellStart"/>
+      <w:r>
+        <w:t>up</w:t>
+      </w:r>
+      <w:proofErr w:type="spellEnd"/>
+      <w:r>
+        <w:t>\"&gt;&lt;/i&gt;&lt;/</w:t>
+      </w:r>
+      <w:proofErr w:type="spellStart"/>
+      <w:r>
+        <w:t>th</w:t>
+      </w:r>
+      <w:proofErr w:type="spellEnd"/>
+      <w:r>
+        <w:t>&gt;";</w:t>
+      </w:r>
+    </w:p>
+    <w:p>
+      <w:pPr>
+        <w:pStyle w:val="Script"/>
+      </w:pPr>
+      <w:r>
+        <w:t xml:space="preserve">                    </w:t>
+      </w:r>
+      <w:proofErr w:type="spellStart"/>
+      <w:r>
+        <w:t>else</w:t>
+      </w:r>
+      <w:proofErr w:type="spellEnd"/>
+    </w:p>
+    <w:p>
+      <w:pPr>
+        <w:pStyle w:val="Script"/>
+      </w:pPr>
+      <w:r>
+        <w:t xml:space="preserve">                        </w:t>
+      </w:r>
+      <w:proofErr w:type="spellStart"/>
+      <w:r>
+        <w:t>echo</w:t>
+      </w:r>
+      <w:proofErr w:type="spellEnd"/>
+      <w:r>
+        <w:t xml:space="preserve"> "&lt;</w:t>
+      </w:r>
+      <w:proofErr w:type="spellStart"/>
+      <w:r>
+        <w:t>th</w:t>
+      </w:r>
+      <w:proofErr w:type="spellEnd"/>
+      <w:r>
+        <w:t xml:space="preserve">&gt;&lt;input </w:t>
+      </w:r>
+      <w:proofErr w:type="spellStart"/>
+      <w:r>
+        <w:t>type</w:t>
+      </w:r>
+      <w:proofErr w:type="spellEnd"/>
+      <w:r>
+        <w:t>=\"</w:t>
+      </w:r>
+      <w:proofErr w:type="spellStart"/>
+      <w:r>
+        <w:t>submit</w:t>
+      </w:r>
+      <w:proofErr w:type="spellEnd"/>
+      <w:r>
+        <w:t xml:space="preserve">\" </w:t>
+      </w:r>
+      <w:proofErr w:type="spellStart"/>
+      <w:r>
+        <w:t>name</w:t>
+      </w:r>
+      <w:proofErr w:type="spellEnd"/>
+      <w:r>
+        <w:t>=\"</w:t>
+      </w:r>
+      <w:proofErr w:type="spellStart"/>
+      <w:r>
+        <w:t>populatie</w:t>
+      </w:r>
+      <w:proofErr w:type="spellEnd"/>
+      <w:r>
+        <w:t xml:space="preserve">\" </w:t>
+      </w:r>
+      <w:proofErr w:type="spellStart"/>
+      <w:r>
+        <w:t>class</w:t>
+      </w:r>
+      <w:proofErr w:type="spellEnd"/>
+      <w:r>
+        <w:t>=\"</w:t>
+      </w:r>
+      <w:proofErr w:type="spellStart"/>
+      <w:r>
+        <w:t>th</w:t>
+      </w:r>
+      <w:proofErr w:type="spellEnd"/>
+      <w:r>
+        <w:t xml:space="preserve">\" </w:t>
+      </w:r>
+      <w:proofErr w:type="spellStart"/>
+      <w:r>
+        <w:t>value</w:t>
+      </w:r>
+      <w:proofErr w:type="spellEnd"/>
+      <w:r>
+        <w:t>=\"</w:t>
+      </w:r>
+      <w:proofErr w:type="spellStart"/>
+      <w:r>
+        <w:t>Populatie</w:t>
+      </w:r>
+      <w:proofErr w:type="spellEnd"/>
+      <w:r>
+        <w:t xml:space="preserve">\" /&gt;&lt;i </w:t>
+      </w:r>
+      <w:proofErr w:type="spellStart"/>
+      <w:r>
+        <w:t>class</w:t>
+      </w:r>
+      <w:proofErr w:type="spellEnd"/>
+      <w:r>
+        <w:t>=\"fa fa-</w:t>
+      </w:r>
+      <w:proofErr w:type="spellStart"/>
+      <w:r>
+        <w:t>angle</w:t>
+      </w:r>
+      <w:proofErr w:type="spellEnd"/>
+      <w:r>
+        <w:t>-</w:t>
+      </w:r>
+      <w:proofErr w:type="spellStart"/>
+      <w:r>
+        <w:t>down</w:t>
+      </w:r>
+      <w:proofErr w:type="spellEnd"/>
+      <w:r>
+        <w:t>\"&gt;&lt;/i&gt;&lt;/</w:t>
+      </w:r>
+      <w:proofErr w:type="spellStart"/>
+      <w:r>
+        <w:t>th</w:t>
+      </w:r>
+      <w:proofErr w:type="spellEnd"/>
+      <w:r>
+        <w:t>&gt;";</w:t>
+      </w:r>
+    </w:p>
+    <w:p>
+      <w:pPr>
+        <w:pStyle w:val="Script"/>
+      </w:pPr>
+      <w:r>
+        <w:t xml:space="preserve">                    </w:t>
       </w:r>
       <w:proofErr w:type="spellStart"/>
       <w:r>
@@ -6822,7 +7448,15 @@
       </w:r>
       <w:proofErr w:type="spellEnd"/>
       <w:r>
-        <w:t>==2)</w:t>
+        <w:t>!=6&amp;&amp;$</w:t>
+      </w:r>
+      <w:proofErr w:type="spellStart"/>
+      <w:r>
+        <w:t>sortby</w:t>
+      </w:r>
+      <w:proofErr w:type="spellEnd"/>
+      <w:r>
+        <w:t>!=7)</w:t>
       </w:r>
     </w:p>
     <w:p>
@@ -6870,11 +7504,19 @@
       </w:r>
       <w:proofErr w:type="spellEnd"/>
       <w:r>
+        <w:t xml:space="preserve">=\"an\" </w:t>
+      </w:r>
+      <w:proofErr w:type="spellStart"/>
+      <w:r>
+        <w:t>class</w:t>
+      </w:r>
+      <w:proofErr w:type="spellEnd"/>
+      <w:r>
         <w:t>=\"</w:t>
       </w:r>
       <w:proofErr w:type="spellStart"/>
       <w:r>
-        <w:t>judetD</w:t>
+        <w:t>th</w:t>
       </w:r>
       <w:proofErr w:type="spellEnd"/>
       <w:r>
@@ -6882,11 +7524,11 @@
       </w:r>
       <w:proofErr w:type="spellStart"/>
       <w:r>
-        <w:t>class</w:t>
-      </w:r>
-      <w:proofErr w:type="spellEnd"/>
-      <w:r>
-        <w:t>=\"</w:t>
+        <w:t>value</w:t>
+      </w:r>
+      <w:proofErr w:type="spellEnd"/>
+      <w:r>
+        <w:t>=\"Anul Atestării\" /&gt;&lt;/</w:t>
       </w:r>
       <w:proofErr w:type="spellStart"/>
       <w:r>
@@ -6894,54 +7536,6 @@
       </w:r>
       <w:proofErr w:type="spellEnd"/>
       <w:r>
-        <w:t xml:space="preserve">\" </w:t>
-      </w:r>
-      <w:proofErr w:type="spellStart"/>
-      <w:r>
-        <w:t>value</w:t>
-      </w:r>
-      <w:proofErr w:type="spellEnd"/>
-      <w:r>
-        <w:t>=\"</w:t>
-      </w:r>
-      <w:proofErr w:type="spellStart"/>
-      <w:r>
-        <w:t>Judet</w:t>
-      </w:r>
-      <w:proofErr w:type="spellEnd"/>
-      <w:r>
-        <w:t xml:space="preserve">\" /&gt;&lt;i </w:t>
-      </w:r>
-      <w:proofErr w:type="spellStart"/>
-      <w:r>
-        <w:t>class</w:t>
-      </w:r>
-      <w:proofErr w:type="spellEnd"/>
-      <w:r>
-        <w:t>=\"fa fa-</w:t>
-      </w:r>
-      <w:proofErr w:type="spellStart"/>
-      <w:r>
-        <w:t>angle</w:t>
-      </w:r>
-      <w:proofErr w:type="spellEnd"/>
-      <w:r>
-        <w:t>-</w:t>
-      </w:r>
-      <w:proofErr w:type="spellStart"/>
-      <w:r>
-        <w:t>up</w:t>
-      </w:r>
-      <w:proofErr w:type="spellEnd"/>
-      <w:r>
-        <w:t>\"&gt;&lt;/i&gt;&lt;/</w:t>
-      </w:r>
-      <w:proofErr w:type="spellStart"/>
-      <w:r>
-        <w:t>th</w:t>
-      </w:r>
-      <w:proofErr w:type="spellEnd"/>
-      <w:r>
         <w:t>&gt;";</w:t>
       </w:r>
     </w:p>
@@ -6957,682 +7551,8 @@
         <w:t>else</w:t>
       </w:r>
       <w:proofErr w:type="spellEnd"/>
-    </w:p>
-    <w:p>
-      <w:pPr>
-        <w:pStyle w:val="Script"/>
-      </w:pPr>
-      <w:r>
-        <w:t xml:space="preserve">                        </w:t>
-      </w:r>
-      <w:proofErr w:type="spellStart"/>
-      <w:r>
-        <w:t>echo</w:t>
-      </w:r>
-      <w:proofErr w:type="spellEnd"/>
-      <w:r>
-        <w:t xml:space="preserve"> "&lt;</w:t>
-      </w:r>
-      <w:proofErr w:type="spellStart"/>
-      <w:r>
-        <w:t>th</w:t>
-      </w:r>
-      <w:proofErr w:type="spellEnd"/>
-      <w:r>
-        <w:t xml:space="preserve">&gt;&lt;input </w:t>
-      </w:r>
-      <w:proofErr w:type="spellStart"/>
-      <w:r>
-        <w:t>type</w:t>
-      </w:r>
-      <w:proofErr w:type="spellEnd"/>
-      <w:r>
-        <w:t>=\"</w:t>
-      </w:r>
-      <w:proofErr w:type="spellStart"/>
-      <w:r>
-        <w:t>submit</w:t>
-      </w:r>
-      <w:proofErr w:type="spellEnd"/>
-      <w:r>
-        <w:t xml:space="preserve">\" </w:t>
-      </w:r>
-      <w:proofErr w:type="spellStart"/>
-      <w:r>
-        <w:t>name</w:t>
-      </w:r>
-      <w:proofErr w:type="spellEnd"/>
-      <w:r>
-        <w:t>=\"</w:t>
-      </w:r>
-      <w:proofErr w:type="spellStart"/>
-      <w:r>
-        <w:t>judet</w:t>
-      </w:r>
-      <w:proofErr w:type="spellEnd"/>
-      <w:r>
-        <w:t xml:space="preserve">\" </w:t>
-      </w:r>
-      <w:proofErr w:type="spellStart"/>
-      <w:r>
-        <w:t>class</w:t>
-      </w:r>
-      <w:proofErr w:type="spellEnd"/>
-      <w:r>
-        <w:t>=\"</w:t>
-      </w:r>
-      <w:proofErr w:type="spellStart"/>
-      <w:r>
-        <w:t>th</w:t>
-      </w:r>
-      <w:proofErr w:type="spellEnd"/>
-      <w:r>
-        <w:t xml:space="preserve">\" </w:t>
-      </w:r>
-      <w:proofErr w:type="spellStart"/>
-      <w:r>
-        <w:t>value</w:t>
-      </w:r>
-      <w:proofErr w:type="spellEnd"/>
-      <w:r>
-        <w:t>=\"</w:t>
-      </w:r>
-      <w:proofErr w:type="spellStart"/>
-      <w:r>
-        <w:t>Judet</w:t>
-      </w:r>
-      <w:proofErr w:type="spellEnd"/>
-      <w:r>
-        <w:t xml:space="preserve">\" /&gt;&lt;i </w:t>
-      </w:r>
-      <w:proofErr w:type="spellStart"/>
-      <w:r>
-        <w:t>class</w:t>
-      </w:r>
-      <w:proofErr w:type="spellEnd"/>
-      <w:r>
-        <w:t>=\"fa fa-</w:t>
-      </w:r>
-      <w:proofErr w:type="spellStart"/>
-      <w:r>
-        <w:t>angle</w:t>
-      </w:r>
-      <w:proofErr w:type="spellEnd"/>
-      <w:r>
-        <w:t>-</w:t>
-      </w:r>
-      <w:proofErr w:type="spellStart"/>
-      <w:r>
-        <w:t>down</w:t>
-      </w:r>
-      <w:proofErr w:type="spellEnd"/>
-      <w:r>
-        <w:t>\"&gt;&lt;/i&gt;&lt;/</w:t>
-      </w:r>
-      <w:proofErr w:type="spellStart"/>
-      <w:r>
-        <w:t>th</w:t>
-      </w:r>
-      <w:proofErr w:type="spellEnd"/>
-      <w:r>
-        <w:t>&gt;";</w:t>
-      </w:r>
-    </w:p>
-    <w:p>
-      <w:pPr>
-        <w:pStyle w:val="Script"/>
-      </w:pPr>
-      <w:r>
-        <w:t xml:space="preserve">                    </w:t>
-      </w:r>
-      <w:proofErr w:type="spellStart"/>
-      <w:r>
-        <w:t>if</w:t>
-      </w:r>
-      <w:proofErr w:type="spellEnd"/>
-      <w:r>
-        <w:t>($</w:t>
-      </w:r>
-      <w:proofErr w:type="spellStart"/>
-      <w:r>
-        <w:t>sortby</w:t>
-      </w:r>
-      <w:proofErr w:type="spellEnd"/>
-      <w:r>
-        <w:t>!=4&amp;&amp;$</w:t>
-      </w:r>
-      <w:proofErr w:type="spellStart"/>
-      <w:r>
-        <w:t>sortby</w:t>
-      </w:r>
-      <w:proofErr w:type="spellEnd"/>
-      <w:r>
-        <w:t>!=5)</w:t>
-      </w:r>
-    </w:p>
-    <w:p>
-      <w:pPr>
-        <w:pStyle w:val="Script"/>
-      </w:pPr>
-      <w:r>
-        <w:t xml:space="preserve">                        </w:t>
-      </w:r>
-      <w:proofErr w:type="spellStart"/>
-      <w:r>
-        <w:t>echo</w:t>
-      </w:r>
-      <w:proofErr w:type="spellEnd"/>
-      <w:r>
-        <w:t xml:space="preserve"> "&lt;</w:t>
-      </w:r>
-      <w:proofErr w:type="spellStart"/>
-      <w:r>
-        <w:t>th</w:t>
-      </w:r>
-      <w:proofErr w:type="spellEnd"/>
-      <w:r>
-        <w:t xml:space="preserve">&gt;&lt;input </w:t>
-      </w:r>
-      <w:proofErr w:type="spellStart"/>
-      <w:r>
-        <w:t>type</w:t>
-      </w:r>
-      <w:proofErr w:type="spellEnd"/>
-      <w:r>
-        <w:t>=\"</w:t>
-      </w:r>
-      <w:proofErr w:type="spellStart"/>
-      <w:r>
-        <w:t>submit</w:t>
-      </w:r>
-      <w:proofErr w:type="spellEnd"/>
-      <w:r>
-        <w:t xml:space="preserve">\" </w:t>
-      </w:r>
-      <w:proofErr w:type="spellStart"/>
-      <w:r>
-        <w:t>name</w:t>
-      </w:r>
-      <w:proofErr w:type="spellEnd"/>
-      <w:r>
-        <w:t>=\"</w:t>
-      </w:r>
-      <w:proofErr w:type="spellStart"/>
-      <w:r>
-        <w:t>populatie</w:t>
-      </w:r>
-      <w:proofErr w:type="spellEnd"/>
-      <w:r>
-        <w:t xml:space="preserve">\" </w:t>
-      </w:r>
-      <w:proofErr w:type="spellStart"/>
-      <w:r>
-        <w:t>class</w:t>
-      </w:r>
-      <w:proofErr w:type="spellEnd"/>
-      <w:r>
-        <w:t>=\"</w:t>
-      </w:r>
-      <w:proofErr w:type="spellStart"/>
-      <w:r>
-        <w:t>th</w:t>
-      </w:r>
-      <w:proofErr w:type="spellEnd"/>
-      <w:r>
-        <w:t xml:space="preserve">\" </w:t>
-      </w:r>
-      <w:proofErr w:type="spellStart"/>
-      <w:r>
-        <w:t>value</w:t>
-      </w:r>
-      <w:proofErr w:type="spellEnd"/>
-      <w:r>
-        <w:t>=\"</w:t>
-      </w:r>
-      <w:proofErr w:type="spellStart"/>
-      <w:r>
-        <w:t>Populatie</w:t>
-      </w:r>
-      <w:proofErr w:type="spellEnd"/>
-      <w:r>
-        <w:t>\" /&gt;&lt;/</w:t>
-      </w:r>
-      <w:proofErr w:type="spellStart"/>
-      <w:r>
-        <w:t>th</w:t>
-      </w:r>
-      <w:proofErr w:type="spellEnd"/>
-      <w:r>
-        <w:t>&gt;";</w:t>
-      </w:r>
-    </w:p>
-    <w:p>
-      <w:pPr>
-        <w:pStyle w:val="Script"/>
-      </w:pPr>
-      <w:r>
-        <w:t xml:space="preserve">                    </w:t>
-      </w:r>
-      <w:proofErr w:type="spellStart"/>
-      <w:r>
-        <w:t>else</w:t>
-      </w:r>
-      <w:proofErr w:type="spellEnd"/>
-      <w:r>
-        <w:t xml:space="preserve"> </w:t>
-      </w:r>
-      <w:proofErr w:type="spellStart"/>
-      <w:r>
-        <w:t>if</w:t>
-      </w:r>
-      <w:proofErr w:type="spellEnd"/>
-      <w:r>
-        <w:t>($</w:t>
-      </w:r>
-      <w:proofErr w:type="spellStart"/>
-      <w:r>
-        <w:t>sortby</w:t>
-      </w:r>
-      <w:proofErr w:type="spellEnd"/>
-      <w:r>
-        <w:t>==4)</w:t>
-      </w:r>
-    </w:p>
-    <w:p>
-      <w:pPr>
-        <w:pStyle w:val="Script"/>
-      </w:pPr>
-      <w:r>
-        <w:t xml:space="preserve">                        </w:t>
-      </w:r>
-      <w:proofErr w:type="spellStart"/>
-      <w:r>
-        <w:t>echo</w:t>
-      </w:r>
-      <w:proofErr w:type="spellEnd"/>
-      <w:r>
-        <w:t xml:space="preserve"> "&lt;</w:t>
-      </w:r>
-      <w:proofErr w:type="spellStart"/>
-      <w:r>
-        <w:t>th</w:t>
-      </w:r>
-      <w:proofErr w:type="spellEnd"/>
-      <w:r>
-        <w:t xml:space="preserve">&gt;&lt;input </w:t>
-      </w:r>
-      <w:proofErr w:type="spellStart"/>
-      <w:r>
-        <w:t>type</w:t>
-      </w:r>
-      <w:proofErr w:type="spellEnd"/>
-      <w:r>
-        <w:t>=\"</w:t>
-      </w:r>
-      <w:proofErr w:type="spellStart"/>
-      <w:r>
-        <w:t>submit</w:t>
-      </w:r>
-      <w:proofErr w:type="spellEnd"/>
-      <w:r>
-        <w:t xml:space="preserve">\" </w:t>
-      </w:r>
-      <w:proofErr w:type="spellStart"/>
-      <w:r>
-        <w:t>name</w:t>
-      </w:r>
-      <w:proofErr w:type="spellEnd"/>
-      <w:r>
-        <w:t>=\"</w:t>
-      </w:r>
-      <w:proofErr w:type="spellStart"/>
-      <w:r>
-        <w:t>populatietD</w:t>
-      </w:r>
-      <w:proofErr w:type="spellEnd"/>
-      <w:r>
-        <w:t xml:space="preserve">\" </w:t>
-      </w:r>
-      <w:proofErr w:type="spellStart"/>
-      <w:r>
-        <w:t>class</w:t>
-      </w:r>
-      <w:proofErr w:type="spellEnd"/>
-      <w:r>
-        <w:t>=\"</w:t>
-      </w:r>
-      <w:proofErr w:type="spellStart"/>
-      <w:r>
-        <w:t>th</w:t>
-      </w:r>
-      <w:proofErr w:type="spellEnd"/>
-      <w:r>
-        <w:t xml:space="preserve">\" </w:t>
-      </w:r>
-      <w:proofErr w:type="spellStart"/>
-      <w:r>
-        <w:t>value</w:t>
-      </w:r>
-      <w:proofErr w:type="spellEnd"/>
-      <w:r>
-        <w:t>=\"</w:t>
-      </w:r>
-      <w:proofErr w:type="spellStart"/>
-      <w:r>
-        <w:t>Populatie</w:t>
-      </w:r>
-      <w:proofErr w:type="spellEnd"/>
-      <w:r>
-        <w:t xml:space="preserve">\" /&gt;&lt;i </w:t>
-      </w:r>
-      <w:proofErr w:type="spellStart"/>
-      <w:r>
-        <w:t>class</w:t>
-      </w:r>
-      <w:proofErr w:type="spellEnd"/>
-      <w:r>
-        <w:t>=\"fa fa-</w:t>
-      </w:r>
-      <w:proofErr w:type="spellStart"/>
-      <w:r>
-        <w:t>angle</w:t>
-      </w:r>
-      <w:proofErr w:type="spellEnd"/>
-      <w:r>
-        <w:t>-</w:t>
-      </w:r>
-      <w:proofErr w:type="spellStart"/>
-      <w:r>
-        <w:t>up</w:t>
-      </w:r>
-      <w:proofErr w:type="spellEnd"/>
-      <w:r>
-        <w:t>\"&gt;&lt;/i&gt;&lt;/</w:t>
-      </w:r>
-      <w:proofErr w:type="spellStart"/>
-      <w:r>
-        <w:t>th</w:t>
-      </w:r>
-      <w:proofErr w:type="spellEnd"/>
-      <w:r>
-        <w:t>&gt;";</w:t>
-      </w:r>
-    </w:p>
-    <w:p>
-      <w:pPr>
-        <w:pStyle w:val="Script"/>
-      </w:pPr>
-      <w:r>
-        <w:t xml:space="preserve">                    </w:t>
-      </w:r>
-      <w:proofErr w:type="spellStart"/>
-      <w:r>
-        <w:t>else</w:t>
-      </w:r>
-      <w:proofErr w:type="spellEnd"/>
-    </w:p>
-    <w:p>
-      <w:pPr>
-        <w:pStyle w:val="Script"/>
-      </w:pPr>
-      <w:r>
-        <w:t xml:space="preserve">                        </w:t>
-      </w:r>
-      <w:proofErr w:type="spellStart"/>
-      <w:r>
-        <w:t>echo</w:t>
-      </w:r>
-      <w:proofErr w:type="spellEnd"/>
-      <w:r>
-        <w:t xml:space="preserve"> "&lt;</w:t>
-      </w:r>
-      <w:proofErr w:type="spellStart"/>
-      <w:r>
-        <w:t>th</w:t>
-      </w:r>
-      <w:proofErr w:type="spellEnd"/>
-      <w:r>
-        <w:t xml:space="preserve">&gt;&lt;input </w:t>
-      </w:r>
-      <w:proofErr w:type="spellStart"/>
-      <w:r>
-        <w:t>type</w:t>
-      </w:r>
-      <w:proofErr w:type="spellEnd"/>
-      <w:r>
-        <w:t>=\"</w:t>
-      </w:r>
-      <w:proofErr w:type="spellStart"/>
-      <w:r>
-        <w:t>submit</w:t>
-      </w:r>
-      <w:proofErr w:type="spellEnd"/>
-      <w:r>
-        <w:t xml:space="preserve">\" </w:t>
-      </w:r>
-      <w:proofErr w:type="spellStart"/>
-      <w:r>
-        <w:t>name</w:t>
-      </w:r>
-      <w:proofErr w:type="spellEnd"/>
-      <w:r>
-        <w:t>=\"</w:t>
-      </w:r>
-      <w:proofErr w:type="spellStart"/>
-      <w:r>
-        <w:t>populatie</w:t>
-      </w:r>
-      <w:proofErr w:type="spellEnd"/>
-      <w:r>
-        <w:t xml:space="preserve">\" </w:t>
-      </w:r>
-      <w:proofErr w:type="spellStart"/>
-      <w:r>
-        <w:t>class</w:t>
-      </w:r>
-      <w:proofErr w:type="spellEnd"/>
-      <w:r>
-        <w:t>=\"</w:t>
-      </w:r>
-      <w:proofErr w:type="spellStart"/>
-      <w:r>
-        <w:t>th</w:t>
-      </w:r>
-      <w:proofErr w:type="spellEnd"/>
-      <w:r>
-        <w:t xml:space="preserve">\" </w:t>
-      </w:r>
-      <w:proofErr w:type="spellStart"/>
-      <w:r>
-        <w:t>value</w:t>
-      </w:r>
-      <w:proofErr w:type="spellEnd"/>
-      <w:r>
-        <w:t>=\"</w:t>
-      </w:r>
-      <w:proofErr w:type="spellStart"/>
-      <w:r>
-        <w:t>Populatie</w:t>
-      </w:r>
-      <w:proofErr w:type="spellEnd"/>
-      <w:r>
-        <w:t xml:space="preserve">\" /&gt;&lt;i </w:t>
-      </w:r>
-      <w:proofErr w:type="spellStart"/>
-      <w:r>
-        <w:t>class</w:t>
-      </w:r>
-      <w:proofErr w:type="spellEnd"/>
-      <w:r>
-        <w:t>=\"fa fa-</w:t>
-      </w:r>
-      <w:proofErr w:type="spellStart"/>
-      <w:r>
-        <w:t>angle</w:t>
-      </w:r>
-      <w:proofErr w:type="spellEnd"/>
-      <w:r>
-        <w:t>-</w:t>
-      </w:r>
-      <w:proofErr w:type="spellStart"/>
-      <w:r>
-        <w:t>down</w:t>
-      </w:r>
-      <w:proofErr w:type="spellEnd"/>
-      <w:r>
-        <w:t>\"&gt;&lt;/i&gt;&lt;/</w:t>
-      </w:r>
-      <w:proofErr w:type="spellStart"/>
-      <w:r>
-        <w:t>th</w:t>
-      </w:r>
-      <w:proofErr w:type="spellEnd"/>
-      <w:r>
-        <w:t>&gt;";</w:t>
-      </w:r>
-    </w:p>
-    <w:p>
-      <w:pPr>
-        <w:pStyle w:val="Script"/>
-      </w:pPr>
-      <w:r>
-        <w:t xml:space="preserve">                    </w:t>
-      </w:r>
-      <w:proofErr w:type="spellStart"/>
-      <w:r>
-        <w:t>if</w:t>
-      </w:r>
-      <w:proofErr w:type="spellEnd"/>
-      <w:r>
-        <w:t>($</w:t>
-      </w:r>
-      <w:proofErr w:type="spellStart"/>
-      <w:r>
-        <w:t>sortby</w:t>
-      </w:r>
-      <w:proofErr w:type="spellEnd"/>
-      <w:r>
-        <w:t>!=6&amp;&amp;$</w:t>
-      </w:r>
-      <w:proofErr w:type="spellStart"/>
-      <w:r>
-        <w:t>sortby</w:t>
-      </w:r>
-      <w:proofErr w:type="spellEnd"/>
-      <w:r>
-        <w:t>!=7)</w:t>
-      </w:r>
-    </w:p>
-    <w:p>
-      <w:pPr>
-        <w:pStyle w:val="Script"/>
-      </w:pPr>
-      <w:r>
-        <w:t xml:space="preserve">                        </w:t>
-      </w:r>
-      <w:proofErr w:type="spellStart"/>
-      <w:r>
-        <w:t>echo</w:t>
-      </w:r>
-      <w:proofErr w:type="spellEnd"/>
-      <w:r>
-        <w:t xml:space="preserve"> "&lt;</w:t>
-      </w:r>
-      <w:proofErr w:type="spellStart"/>
-      <w:r>
-        <w:t>th</w:t>
-      </w:r>
-      <w:proofErr w:type="spellEnd"/>
-      <w:r>
-        <w:t xml:space="preserve">&gt;&lt;input </w:t>
-      </w:r>
-      <w:proofErr w:type="spellStart"/>
-      <w:r>
-        <w:t>type</w:t>
-      </w:r>
-      <w:proofErr w:type="spellEnd"/>
-      <w:r>
-        <w:t>=\"</w:t>
-      </w:r>
-      <w:proofErr w:type="spellStart"/>
-      <w:r>
-        <w:t>submit</w:t>
-      </w:r>
-      <w:proofErr w:type="spellEnd"/>
-      <w:r>
-        <w:t xml:space="preserve">\" </w:t>
-      </w:r>
-      <w:proofErr w:type="spellStart"/>
-      <w:r>
-        <w:t>name</w:t>
-      </w:r>
-      <w:proofErr w:type="spellEnd"/>
-      <w:r>
-        <w:t xml:space="preserve">=\"an\" </w:t>
-      </w:r>
-      <w:proofErr w:type="spellStart"/>
-      <w:r>
-        <w:t>class</w:t>
-      </w:r>
-      <w:proofErr w:type="spellEnd"/>
-      <w:r>
-        <w:t>=\"</w:t>
-      </w:r>
-      <w:proofErr w:type="spellStart"/>
-      <w:r>
-        <w:t>th</w:t>
-      </w:r>
-      <w:proofErr w:type="spellEnd"/>
-      <w:r>
-        <w:t xml:space="preserve">\" </w:t>
-      </w:r>
-      <w:proofErr w:type="spellStart"/>
-      <w:r>
-        <w:t>value</w:t>
-      </w:r>
-      <w:proofErr w:type="spellEnd"/>
-      <w:r>
-        <w:t>=\"Anul Atestării\" /&gt;&lt;/</w:t>
-      </w:r>
-      <w:proofErr w:type="spellStart"/>
-      <w:r>
-        <w:t>th</w:t>
-      </w:r>
-      <w:proofErr w:type="spellEnd"/>
-      <w:r>
-        <w:t>&gt;";</w:t>
-      </w:r>
-    </w:p>
-    <w:p>
-      <w:pPr>
-        <w:pStyle w:val="Script"/>
-      </w:pPr>
-      <w:r>
-        <w:t xml:space="preserve">                    </w:t>
-      </w:r>
-      <w:proofErr w:type="spellStart"/>
-      <w:r>
-        <w:t>else</w:t>
-      </w:r>
-      <w:proofErr w:type="spellEnd"/>
-      <w:r>
-        <w:t xml:space="preserve"> </w:t>
-      </w:r>
-      <w:proofErr w:type="spellStart"/>
-      <w:r>
-        <w:t>if</w:t>
-      </w:r>
-      <w:proofErr w:type="spellEnd"/>
-      <w:r>
-        <w:t>($</w:t>
-      </w:r>
-      <w:proofErr w:type="spellStart"/>
-      <w:r>
-        <w:t>sortby</w:t>
-      </w:r>
-      <w:proofErr w:type="spellEnd"/>
-      <w:r>
-        <w:t>==6)</w:t>
+      <w:r>
+        <w:t xml:space="preserve"> if($sortby==6)</w:t>
       </w:r>
     </w:p>
     <w:p>
@@ -8099,15 +8019,7 @@
       </w:r>
       <w:proofErr w:type="spellEnd"/>
       <w:r>
-        <w:t xml:space="preserve"> ($</w:t>
-      </w:r>
-      <w:proofErr w:type="spellStart"/>
-      <w:r>
-        <w:t>row</w:t>
-      </w:r>
-      <w:proofErr w:type="spellEnd"/>
-      <w:r>
-        <w:t>['nume']);</w:t>
+        <w:t xml:space="preserve"> ($row['nume']);</w:t>
       </w:r>
     </w:p>
     <w:p>
@@ -8226,7 +8138,7 @@
       <w:pPr>
         <w:pStyle w:val="SubHeadingcustom"/>
       </w:pPr>
-      <w:bookmarkStart w:id="16" w:name="_Toc166863174"/>
+      <w:bookmarkStart w:id="16" w:name="_Toc167017114"/>
       <w:r>
         <w:t xml:space="preserve">Font </w:t>
       </w:r>
@@ -8392,7 +8304,7 @@
       <w:pPr>
         <w:pStyle w:val="SubHeadingcustom"/>
       </w:pPr>
-      <w:bookmarkStart w:id="17" w:name="_Toc166863175"/>
+      <w:bookmarkStart w:id="17" w:name="_Toc167017115"/>
       <w:r>
         <w:lastRenderedPageBreak/>
         <w:t>Contact</w:t>
@@ -10063,13 +9975,7 @@
       </w:r>
       <w:proofErr w:type="spellEnd"/>
       <w:r>
-        <w:t xml:space="preserve"> "&lt;/p&gt;&lt;p&gt;Vă mulțumim pentru </w:t>
-      </w:r>
-      <w:r>
-        <w:t>mesaj!</w:t>
-      </w:r>
-      <w:r>
-        <w:t>";</w:t>
+        <w:t xml:space="preserve"> "&lt;/p&gt;&lt;p&gt;Vă mulțumim pentru mesaj!";</w:t>
       </w:r>
     </w:p>
     <w:p>
@@ -10208,7 +10114,7 @@
       <w:pPr>
         <w:pStyle w:val="SubHeadingcustom"/>
       </w:pPr>
-      <w:bookmarkStart w:id="18" w:name="_Toc166863176"/>
+      <w:bookmarkStart w:id="18" w:name="_Toc167017116"/>
       <w:r>
         <w:t>Variabile de culori</w:t>
       </w:r>
@@ -10358,7 +10264,7 @@
       <w:pPr>
         <w:pStyle w:val="SubHeadingcustom"/>
       </w:pPr>
-      <w:bookmarkStart w:id="20" w:name="_Toc166863177"/>
+      <w:bookmarkStart w:id="20" w:name="_Toc167017117"/>
       <w:r>
         <w:lastRenderedPageBreak/>
         <w:t>Atracții</w:t>
@@ -11113,7 +11019,7 @@
       <w:pPr>
         <w:pStyle w:val="Headingcustom"/>
       </w:pPr>
-      <w:bookmarkStart w:id="21" w:name="_Toc166863178"/>
+      <w:bookmarkStart w:id="21" w:name="_Toc167017118"/>
       <w:r>
         <w:lastRenderedPageBreak/>
         <w:t>Concluzii</w:t>
@@ -11124,7 +11030,7 @@
       <w:pPr>
         <w:pStyle w:val="SubHeadingcustom"/>
       </w:pPr>
-      <w:bookmarkStart w:id="22" w:name="_Toc166863179"/>
+      <w:bookmarkStart w:id="22" w:name="_Toc167017119"/>
       <w:r>
         <w:t>Îmbunătățiri</w:t>
       </w:r>
@@ -11167,7 +11073,7 @@
       <w:pPr>
         <w:pStyle w:val="SubHeadingcustom"/>
       </w:pPr>
-      <w:bookmarkStart w:id="23" w:name="_Toc166863180"/>
+      <w:bookmarkStart w:id="23" w:name="_Toc167017120"/>
       <w:r>
         <w:t>Bibliografie</w:t>
       </w:r>

</xml_diff>